<commit_message>
Amazon AWS server contracture
</commit_message>
<xml_diff>
--- a/document/아마존 AWS 서버 구축.docx
+++ b/document/아마존 AWS 서버 구축.docx
@@ -5,7 +5,6 @@
     <w:p>
       <w:pPr>
         <w:rPr>
-          <w:rFonts w:hint="eastAsia"/>
           <w:sz w:val="48"/>
           <w:szCs w:val="48"/>
         </w:rPr>
@@ -135,9 +134,6 @@
           <w:numId w:val="2"/>
         </w:numPr>
         <w:ind w:leftChars="0"/>
-        <w:rPr>
-          <w:rFonts w:hint="eastAsia"/>
-        </w:rPr>
       </w:pPr>
       <w:r>
         <w:rPr>
@@ -154,8 +150,6 @@
         </w:rPr>
         <w:t>클릭</w:t>
       </w:r>
-      <w:bookmarkStart w:id="0" w:name="_GoBack"/>
-      <w:bookmarkEnd w:id="0"/>
     </w:p>
     <w:p>
       <w:r>
@@ -205,6 +199,8 @@
           </wp:inline>
         </w:drawing>
       </w:r>
+      <w:bookmarkStart w:id="0" w:name="_GoBack"/>
+      <w:bookmarkEnd w:id="0"/>
     </w:p>
     <w:p>
       <w:pPr>
@@ -705,11 +701,6 @@
       </w:r>
     </w:p>
     <w:p>
-      <w:pPr>
-        <w:rPr>
-          <w:rFonts w:hint="eastAsia"/>
-        </w:rPr>
-      </w:pPr>
       <w:r>
         <w:rPr>
           <w:rFonts w:hint="eastAsia"/>
@@ -1022,19 +1013,11 @@
       <w:r>
         <w:t xml:space="preserve"> </w:t>
       </w:r>
-      <w:proofErr w:type="spellStart"/>
-      <w:r>
-        <w:rPr>
-          <w:rFonts w:hint="eastAsia"/>
-        </w:rPr>
-        <w:t>를</w:t>
-      </w:r>
-      <w:proofErr w:type="spellEnd"/>
-      <w:r>
-        <w:rPr>
-          <w:rFonts w:hint="eastAsia"/>
-        </w:rPr>
-        <w:t xml:space="preserve"> 입력</w:t>
+      <w:r>
+        <w:rPr>
+          <w:rFonts w:hint="eastAsia"/>
+        </w:rPr>
+        <w:t>를 입력</w:t>
       </w:r>
     </w:p>
     <w:p>
@@ -1095,9 +1078,6 @@
           <w:numId w:val="4"/>
         </w:numPr>
         <w:ind w:leftChars="0"/>
-        <w:rPr>
-          <w:rFonts w:hint="eastAsia"/>
-        </w:rPr>
       </w:pPr>
       <w:r>
         <w:rPr>
@@ -1637,11 +1617,6 @@
     </w:p>
     <w:p/>
     <w:p>
-      <w:pPr>
-        <w:rPr>
-          <w:rFonts w:hint="eastAsia"/>
-        </w:rPr>
-      </w:pPr>
       <w:r>
         <w:rPr>
           <w:rFonts w:hint="eastAsia"/>
@@ -1652,9 +1627,6 @@
     <w:p>
       <w:pPr>
         <w:ind w:left="105"/>
-        <w:rPr>
-          <w:rFonts w:hint="eastAsia"/>
-        </w:rPr>
       </w:pPr>
     </w:p>
     <w:p>
@@ -1729,19 +1701,7 @@
           <w:rPr>
             <w:rStyle w:val="a4"/>
           </w:rPr>
-          <w:t>http://w</w:t>
-        </w:r>
-        <w:r>
-          <w:rPr>
-            <w:rStyle w:val="a4"/>
-          </w:rPr>
-          <w:t>i</w:t>
-        </w:r>
-        <w:r>
-          <w:rPr>
-            <w:rStyle w:val="a4"/>
-          </w:rPr>
-          <w:t>ngsnote.com/56</w:t>
+          <w:t>http://wingsnote.com/56</w:t>
         </w:r>
       </w:hyperlink>
     </w:p>
@@ -1774,30 +1734,14 @@
       <w:r>
         <w:t xml:space="preserve"> </w:t>
       </w:r>
-      <w:r>
-        <w:fldChar w:fldCharType="begin"/>
-      </w:r>
-      <w:r>
-        <w:instrText xml:space="preserve"> HYPERLINK "</w:instrText>
-      </w:r>
-      <w:r>
-        <w:instrText>https://docs.aws.amazon.com/ko_kr/AWSEC2/latest/UserGuide/install-LAMP.html</w:instrText>
-      </w:r>
-      <w:r>
-        <w:instrText xml:space="preserve">" </w:instrText>
-      </w:r>
-      <w:r>
-        <w:fldChar w:fldCharType="separate"/>
-      </w:r>
-      <w:r>
-        <w:rPr>
-          <w:rStyle w:val="a4"/>
-        </w:rPr>
-        <w:t>https://docs.aws.amazon.com/ko_kr/AWSEC2/latest/UserGuide/install-LAMP.html</w:t>
-      </w:r>
-      <w:r>
-        <w:fldChar w:fldCharType="end"/>
-      </w:r>
+      <w:hyperlink r:id="rId16" w:history="1">
+        <w:r>
+          <w:rPr>
+            <w:rStyle w:val="a4"/>
+          </w:rPr>
+          <w:t>https://docs.aws.amazon.com/ko_kr/AWSEC2/latest/UserGuide/install-LAMP.html</w:t>
+        </w:r>
+      </w:hyperlink>
     </w:p>
     <w:p>
       <w:pPr>
@@ -1807,9 +1751,6 @@
           <w:numId w:val="3"/>
         </w:numPr>
         <w:ind w:leftChars="0"/>
-        <w:rPr>
-          <w:rFonts w:hint="eastAsia"/>
-        </w:rPr>
       </w:pPr>
       <w:r>
         <w:t xml:space="preserve">AWS EC2 </w:t>
@@ -1834,7 +1775,7 @@
       <w:r>
         <w:t xml:space="preserve"> </w:t>
       </w:r>
-      <w:hyperlink r:id="rId16" w:history="1">
+      <w:hyperlink r:id="rId17" w:history="1">
         <w:r>
           <w:rPr>
             <w:rStyle w:val="a4"/>
@@ -1848,7 +1789,7 @@
       <w:r>
         <w:t xml:space="preserve">, </w:t>
       </w:r>
-      <w:hyperlink r:id="rId17" w:history="1">
+      <w:hyperlink r:id="rId18" w:history="1">
         <w:r>
           <w:rPr>
             <w:rStyle w:val="a4"/>

</xml_diff>